<commit_message>
Save co2 related files
</commit_message>
<xml_diff>
--- a/heroku_install_notes.docx
+++ b/heroku_install_notes.docx
@@ -2954,7 +2954,21 @@
           <w:b/>
           <w:highlight w:val="yellow"/>
         </w:rPr>
-        <w:t>Heroku Weather Visualization app:</w:t>
+        <w:t>Heroku Weather Visualization</w:t>
+      </w:r>
+      <w:r>
+        <w:rPr>
+          <w:b/>
+          <w:highlight w:val="yellow"/>
+        </w:rPr>
+        <w:t xml:space="preserve"> or D3</w:t>
+      </w:r>
+      <w:r>
+        <w:rPr>
+          <w:b/>
+          <w:highlight w:val="yellow"/>
+        </w:rPr>
+        <w:t xml:space="preserve"> app:</w:t>
       </w:r>
     </w:p>
     <w:p>

</xml_diff>